<commit_message>
added few more supporting points
</commit_message>
<xml_diff>
--- a/PlanIt Questions and Answers.docx
+++ b/PlanIt Questions and Answers.docx
@@ -10,49 +10,30 @@
           <w:lang w:val="en-US"/>
         </w:rPr>
       </w:pPr>
-      <w:proofErr w:type="spellStart"/>
-      <w:r>
-        <w:rPr>
-          <w:lang w:val="en-US"/>
-        </w:rPr>
-        <w:t>PlanIt</w:t>
-      </w:r>
-      <w:proofErr w:type="spellEnd"/>
-      <w:r>
-        <w:rPr>
-          <w:lang w:val="en-US"/>
-        </w:rPr>
-        <w:t xml:space="preserve"> Questions and Answers</w:t>
-      </w:r>
-    </w:p>
-    <w:p>
-      <w:pPr>
-        <w:rPr>
-          <w:lang w:val="en-US"/>
-        </w:rPr>
-      </w:pPr>
-    </w:p>
-    <w:p>
-      <w:pPr>
-        <w:rPr>
-          <w:lang w:val="en-US"/>
-        </w:rPr>
-      </w:pPr>
-    </w:p>
-    <w:p>
-      <w:r>
-        <w:t xml:space="preserve">Q1: </w:t>
-      </w:r>
-      <w:r>
-        <w:t xml:space="preserve">What other possible </w:t>
-      </w:r>
-      <w:proofErr w:type="gramStart"/>
-      <w:r>
-        <w:t>scenario’s</w:t>
-      </w:r>
-      <w:proofErr w:type="gramEnd"/>
-      <w:r>
-        <w:t xml:space="preserve"> would you suggest for testing the Jupiter Toys application? </w:t>
+      <w:r>
+        <w:rPr>
+          <w:lang w:val="en-US"/>
+        </w:rPr>
+        <w:t>PlanIt Questions and Answers</w:t>
+      </w:r>
+    </w:p>
+    <w:p>
+      <w:pPr>
+        <w:rPr>
+          <w:lang w:val="en-US"/>
+        </w:rPr>
+      </w:pPr>
+    </w:p>
+    <w:p>
+      <w:pPr>
+        <w:rPr>
+          <w:lang w:val="en-US"/>
+        </w:rPr>
+      </w:pPr>
+    </w:p>
+    <w:p>
+      <w:r>
+        <w:t xml:space="preserve">Q1: What other possible scenario’s would you suggest for testing the Jupiter Toys application? </w:t>
       </w:r>
     </w:p>
     <w:p>
@@ -81,6 +62,9 @@
       <w:r>
         <w:t>validations etc.</w:t>
       </w:r>
+      <w:r>
+        <w:t xml:space="preserve"> </w:t>
+      </w:r>
     </w:p>
     <w:p>
       <w:pPr>
@@ -115,13 +99,8 @@
         <w:t>menu, logo</w:t>
       </w:r>
       <w:r>
-        <w:t xml:space="preserve"> </w:t>
-      </w:r>
-      <w:proofErr w:type="gramStart"/>
-      <w:r>
-        <w:t>etc</w:t>
-      </w:r>
-      <w:proofErr w:type="gramEnd"/>
+        <w:t xml:space="preserve"> etc</w:t>
+      </w:r>
     </w:p>
     <w:p>
       <w:pPr>
@@ -172,29 +151,16 @@
         <w:t>email</w:t>
       </w:r>
       <w:r>
-        <w:t xml:space="preserve"> format validation, number format validation, top alert message validation </w:t>
-      </w:r>
-      <w:proofErr w:type="gramStart"/>
-      <w:r>
-        <w:t>( in</w:t>
-      </w:r>
-      <w:proofErr w:type="gramEnd"/>
-      <w:r>
-        <w:t xml:space="preserve"> my test cases, I have added this verification), message length limitations, invalid input validations, </w:t>
-      </w:r>
-      <w:proofErr w:type="spellStart"/>
-      <w:r>
-        <w:t>sql</w:t>
-      </w:r>
-      <w:proofErr w:type="spellEnd"/>
-      <w:r>
-        <w:t xml:space="preserve"> injections, </w:t>
-      </w:r>
-      <w:r>
-        <w:t>Cross Site Request Forgery</w:t>
-      </w:r>
-      <w:r>
-        <w:t xml:space="preserve"> tests, etc</w:t>
+        <w:t xml:space="preserve"> format validation, number format validation, top alert message validation ( in my test cases, I have added this verification), message length limitations, invalid input validations, </w:t>
+      </w:r>
+      <w:r>
+        <w:t xml:space="preserve">sql injections, Cross Site Request Forgery tests, </w:t>
+      </w:r>
+      <w:r>
+        <w:t xml:space="preserve">back button functionality, </w:t>
+      </w:r>
+      <w:r>
+        <w:t>etc</w:t>
       </w:r>
     </w:p>
     <w:p>
@@ -217,15 +183,13 @@
         <w:t xml:space="preserve">Cart Page: </w:t>
       </w:r>
       <w:r>
-        <w:t xml:space="preserve">checkout functionality, Empty cart, remove item from cart, change the </w:t>
-      </w:r>
-      <w:proofErr w:type="gramStart"/>
-      <w:r>
-        <w:t>quantity(</w:t>
-      </w:r>
-      <w:proofErr w:type="gramEnd"/>
-      <w:r>
-        <w:t xml:space="preserve">positive and negative cases), data and security validation on Quantity textbox, links on top sentence verification, functional </w:t>
+        <w:t xml:space="preserve">checkout functionality, Empty </w:t>
+      </w:r>
+      <w:r>
+        <w:t>cart, back button after empty cart,</w:t>
+      </w:r>
+      <w:r>
+        <w:t xml:space="preserve"> remove item from cart, change the quantity(positive and negative cases), data and security validation on Quantity textbox, links on top sentence verification, functional </w:t>
       </w:r>
       <w:r>
         <w:t>scenarios</w:t>
@@ -265,18 +229,7 @@
     </w:p>
     <w:p>
       <w:r>
-        <w:t xml:space="preserve">Q2: </w:t>
-      </w:r>
-      <w:r>
-        <w:t xml:space="preserve">Jupiter Toys is expected to grow and expand its offering into books, tech, and modern art. We are expecting the of tests will grow to </w:t>
-      </w:r>
-      <w:proofErr w:type="gramStart"/>
-      <w:r>
-        <w:t>a very large</w:t>
-      </w:r>
-      <w:proofErr w:type="gramEnd"/>
-      <w:r>
-        <w:t xml:space="preserve"> number. </w:t>
+        <w:t xml:space="preserve">Q2: Jupiter Toys is expected to grow and expand its offering into books, tech, and modern art. We are expecting the of tests will grow to a very large number. </w:t>
       </w:r>
     </w:p>
     <w:p>
@@ -300,7 +253,13 @@
         <w:t xml:space="preserve">Answer: creation of reusable components will be the key, create commonly used reusable component which can work on variety of products irrespective of different offering.  Parallel execution, parallel distributed execution across multiple machines can reduce the overall time. </w:t>
       </w:r>
       <w:r>
-        <w:t>Apart from this writing optimized code for execution will be the key.</w:t>
+        <w:t>Apart from this writing optimized code for execution will be the key</w:t>
+      </w:r>
+      <w:r>
+        <w:t xml:space="preserve"> such as </w:t>
+      </w:r>
+      <w:r>
+        <w:t>give appropriate time for waits, different conditions etc.</w:t>
       </w:r>
     </w:p>
     <w:p>
@@ -323,19 +282,14 @@
       <w:r>
         <w:t>Answer: Current provided framework supports many things to reduce the time, some reusable components are created in a such a way that, many different test cases can use them, and it worked seamlessly. This framework can be easily scalable to accommodate not only UI but web services, database, file-based automation. We can add selenium grid to support parallel or distributed execution. Even we can write one (this I have done in current company)</w:t>
       </w:r>
-    </w:p>
-    <w:p>
-      <w:r>
-        <w:t>Q3:</w:t>
-      </w:r>
-      <w:r>
-        <w:t xml:space="preserve"> Describe when to use a BDD approach to automation and when NOT to use </w:t>
-      </w:r>
-      <w:proofErr w:type="gramStart"/>
-      <w:r>
-        <w:t>BDD</w:t>
-      </w:r>
-      <w:proofErr w:type="gramEnd"/>
+      <w:r>
+        <w:t>. Using testing xml also we can execute the tests in parallel which will reduce the execution time.</w:t>
+      </w:r>
+    </w:p>
+    <w:p>
+      <w:r>
+        <w:t>Q3: Describe when to use a BDD approach to automation and when NOT to use BDD</w:t>
+      </w:r>
     </w:p>
     <w:p>
       <w:r>
@@ -371,35 +325,7 @@
     </w:p>
     <w:p>
       <w:r>
-        <w:t xml:space="preserve">BDD is mainly to bridge the gap between System Analyst/ Product analyst and Development team </w:t>
-      </w:r>
-      <w:proofErr w:type="gramStart"/>
-      <w:r>
-        <w:t>( DEV</w:t>
-      </w:r>
-      <w:proofErr w:type="gramEnd"/>
-      <w:r>
-        <w:t xml:space="preserve"> and QA), for Software development BDD, feature files are written by </w:t>
-      </w:r>
-      <w:r>
-        <w:t>System Analyst/ Product analyst</w:t>
-      </w:r>
-      <w:r>
-        <w:t xml:space="preserve">, we cannot take that feature file and automation as we can create many tests from that single feature file, </w:t>
-      </w:r>
-      <w:r>
-        <w:t>System Analyst/ Product analyst</w:t>
-      </w:r>
-      <w:r>
-        <w:t xml:space="preserve"> usually do not write very low level feature file which directly can be consumed by the automation team. Ultimately, automation engineer or manual team member </w:t>
-      </w:r>
-      <w:proofErr w:type="gramStart"/>
-      <w:r>
-        <w:t>has to</w:t>
-      </w:r>
-      <w:proofErr w:type="gramEnd"/>
-      <w:r>
-        <w:t xml:space="preserve"> write those feature files which creates an overhead for team to write test cases as well as feature file.</w:t>
+        <w:t>BDD is mainly to bridge the gap between System Analyst/ Product analyst and Development team ( DEV and QA), for Software development BDD, feature files are written by System Analyst/ Product analyst, we cannot take that feature file and automation as we can create many tests from that single feature file, System Analyst/ Product analyst usually do not write very low level feature file which directly can be consumed by the automation team. Ultimately, automation engineer or manual team member has to write those feature files which creates an overhead for team to write test cases as well as feature file.</w:t>
       </w:r>
     </w:p>
     <w:p>

</xml_diff>